<commit_message>
States' unique pattern 02
</commit_message>
<xml_diff>
--- a/States' unique pattern.docx
+++ b/States' unique pattern.docx
@@ -283,281 +283,6 @@
           <w:noProof/>
         </w:rPr>
         <w:drawing>
-          <wp:inline distT="0" distB="0" distL="0" distR="0" wp14:anchorId="0940CD29" wp14:editId="37093BED">
-            <wp:extent cx="1828800" cy="914400"/>
-            <wp:effectExtent l="0" t="0" r="0" b="0"/>
-            <wp:docPr id="16" name="Picture 16"/>
-            <wp:cNvGraphicFramePr>
-              <a:graphicFrameLocks xmlns:a="http://schemas.openxmlformats.org/drawingml/2006/main" noChangeAspect="1"/>
-            </wp:cNvGraphicFramePr>
-            <a:graphic xmlns:a="http://schemas.openxmlformats.org/drawingml/2006/main">
-              <a:graphicData uri="http://schemas.openxmlformats.org/drawingml/2006/picture">
-                <pic:pic xmlns:pic="http://schemas.openxmlformats.org/drawingml/2006/picture">
-                  <pic:nvPicPr>
-                    <pic:cNvPr id="1" name=""/>
-                    <pic:cNvPicPr/>
-                  </pic:nvPicPr>
-                  <pic:blipFill>
-                    <a:blip r:embed="rId10"/>
-                    <a:stretch>
-                      <a:fillRect/>
-                    </a:stretch>
-                  </pic:blipFill>
-                  <pic:spPr>
-                    <a:xfrm>
-                      <a:off x="0" y="0"/>
-                      <a:ext cx="1828800" cy="914400"/>
-                    </a:xfrm>
-                    <a:prstGeom prst="rect">
-                      <a:avLst/>
-                    </a:prstGeom>
-                  </pic:spPr>
-                </pic:pic>
-              </a:graphicData>
-            </a:graphic>
-          </wp:inline>
-        </w:drawing>
-      </w:r>
-      <w:r>
-        <w:t xml:space="preserve">  </w:t>
-      </w:r>
-      <w:r>
-        <w:rPr>
-          <w:noProof/>
-        </w:rPr>
-        <w:drawing>
-          <wp:inline distT="0" distB="0" distL="0" distR="0" wp14:anchorId="4C4D3F4A" wp14:editId="4A81C94E">
-            <wp:extent cx="1828800" cy="914400"/>
-            <wp:effectExtent l="0" t="0" r="0" b="0"/>
-            <wp:docPr id="18" name="Picture 18"/>
-            <wp:cNvGraphicFramePr>
-              <a:graphicFrameLocks xmlns:a="http://schemas.openxmlformats.org/drawingml/2006/main" noChangeAspect="1"/>
-            </wp:cNvGraphicFramePr>
-            <a:graphic xmlns:a="http://schemas.openxmlformats.org/drawingml/2006/main">
-              <a:graphicData uri="http://schemas.openxmlformats.org/drawingml/2006/picture">
-                <pic:pic xmlns:pic="http://schemas.openxmlformats.org/drawingml/2006/picture">
-                  <pic:nvPicPr>
-                    <pic:cNvPr id="1" name=""/>
-                    <pic:cNvPicPr/>
-                  </pic:nvPicPr>
-                  <pic:blipFill>
-                    <a:blip r:embed="rId11"/>
-                    <a:stretch>
-                      <a:fillRect/>
-                    </a:stretch>
-                  </pic:blipFill>
-                  <pic:spPr>
-                    <a:xfrm>
-                      <a:off x="0" y="0"/>
-                      <a:ext cx="1828800" cy="914400"/>
-                    </a:xfrm>
-                    <a:prstGeom prst="rect">
-                      <a:avLst/>
-                    </a:prstGeom>
-                  </pic:spPr>
-                </pic:pic>
-              </a:graphicData>
-            </a:graphic>
-          </wp:inline>
-        </w:drawing>
-      </w:r>
-      <w:r>
-        <w:t xml:space="preserve">  </w:t>
-      </w:r>
-      <w:r>
-        <w:rPr>
-          <w:noProof/>
-        </w:rPr>
-        <w:drawing>
-          <wp:inline distT="0" distB="0" distL="0" distR="0" wp14:anchorId="3C8B062A" wp14:editId="3C783B0C">
-            <wp:extent cx="1828800" cy="914400"/>
-            <wp:effectExtent l="0" t="0" r="0" b="0"/>
-            <wp:docPr id="20" name="Picture 20"/>
-            <wp:cNvGraphicFramePr>
-              <a:graphicFrameLocks xmlns:a="http://schemas.openxmlformats.org/drawingml/2006/main" noChangeAspect="1"/>
-            </wp:cNvGraphicFramePr>
-            <a:graphic xmlns:a="http://schemas.openxmlformats.org/drawingml/2006/main">
-              <a:graphicData uri="http://schemas.openxmlformats.org/drawingml/2006/picture">
-                <pic:pic xmlns:pic="http://schemas.openxmlformats.org/drawingml/2006/picture">
-                  <pic:nvPicPr>
-                    <pic:cNvPr id="1" name=""/>
-                    <pic:cNvPicPr/>
-                  </pic:nvPicPr>
-                  <pic:blipFill>
-                    <a:blip r:embed="rId12"/>
-                    <a:stretch>
-                      <a:fillRect/>
-                    </a:stretch>
-                  </pic:blipFill>
-                  <pic:spPr>
-                    <a:xfrm>
-                      <a:off x="0" y="0"/>
-                      <a:ext cx="1828800" cy="914400"/>
-                    </a:xfrm>
-                    <a:prstGeom prst="rect">
-                      <a:avLst/>
-                    </a:prstGeom>
-                  </pic:spPr>
-                </pic:pic>
-              </a:graphicData>
-            </a:graphic>
-          </wp:inline>
-        </w:drawing>
-      </w:r>
-    </w:p>
-    <w:p>
-      <w:pPr>
-        <w:spacing w:after="0"/>
-      </w:pPr>
-      <w:r>
-        <w:rPr>
-          <w:noProof/>
-        </w:rPr>
-        <w:drawing>
-          <wp:inline distT="0" distB="0" distL="0" distR="0" wp14:anchorId="20300D74" wp14:editId="3BBF99A9">
-            <wp:extent cx="1828800" cy="451104"/>
-            <wp:effectExtent l="0" t="0" r="0" b="6350"/>
-            <wp:docPr id="17" name="Picture 17"/>
-            <wp:cNvGraphicFramePr>
-              <a:graphicFrameLocks xmlns:a="http://schemas.openxmlformats.org/drawingml/2006/main" noChangeAspect="1"/>
-            </wp:cNvGraphicFramePr>
-            <a:graphic xmlns:a="http://schemas.openxmlformats.org/drawingml/2006/main">
-              <a:graphicData uri="http://schemas.openxmlformats.org/drawingml/2006/picture">
-                <pic:pic xmlns:pic="http://schemas.openxmlformats.org/drawingml/2006/picture">
-                  <pic:nvPicPr>
-                    <pic:cNvPr id="1" name=""/>
-                    <pic:cNvPicPr/>
-                  </pic:nvPicPr>
-                  <pic:blipFill>
-                    <a:blip r:embed="rId13"/>
-                    <a:stretch>
-                      <a:fillRect/>
-                    </a:stretch>
-                  </pic:blipFill>
-                  <pic:spPr>
-                    <a:xfrm>
-                      <a:off x="0" y="0"/>
-                      <a:ext cx="1828800" cy="451104"/>
-                    </a:xfrm>
-                    <a:prstGeom prst="rect">
-                      <a:avLst/>
-                    </a:prstGeom>
-                  </pic:spPr>
-                </pic:pic>
-              </a:graphicData>
-            </a:graphic>
-          </wp:inline>
-        </w:drawing>
-      </w:r>
-      <w:r>
-        <w:t xml:space="preserve">  </w:t>
-      </w:r>
-      <w:r>
-        <w:rPr>
-          <w:noProof/>
-        </w:rPr>
-        <w:drawing>
-          <wp:inline distT="0" distB="0" distL="0" distR="0" wp14:anchorId="2F154FF4" wp14:editId="5FA91396">
-            <wp:extent cx="1828800" cy="451104"/>
-            <wp:effectExtent l="0" t="0" r="0" b="6350"/>
-            <wp:docPr id="19" name="Picture 19"/>
-            <wp:cNvGraphicFramePr>
-              <a:graphicFrameLocks xmlns:a="http://schemas.openxmlformats.org/drawingml/2006/main" noChangeAspect="1"/>
-            </wp:cNvGraphicFramePr>
-            <a:graphic xmlns:a="http://schemas.openxmlformats.org/drawingml/2006/main">
-              <a:graphicData uri="http://schemas.openxmlformats.org/drawingml/2006/picture">
-                <pic:pic xmlns:pic="http://schemas.openxmlformats.org/drawingml/2006/picture">
-                  <pic:nvPicPr>
-                    <pic:cNvPr id="1" name=""/>
-                    <pic:cNvPicPr/>
-                  </pic:nvPicPr>
-                  <pic:blipFill>
-                    <a:blip r:embed="rId14"/>
-                    <a:stretch>
-                      <a:fillRect/>
-                    </a:stretch>
-                  </pic:blipFill>
-                  <pic:spPr>
-                    <a:xfrm>
-                      <a:off x="0" y="0"/>
-                      <a:ext cx="1828800" cy="451104"/>
-                    </a:xfrm>
-                    <a:prstGeom prst="rect">
-                      <a:avLst/>
-                    </a:prstGeom>
-                  </pic:spPr>
-                </pic:pic>
-              </a:graphicData>
-            </a:graphic>
-          </wp:inline>
-        </w:drawing>
-      </w:r>
-      <w:r>
-        <w:t xml:space="preserve">  </w:t>
-      </w:r>
-      <w:r>
-        <w:rPr>
-          <w:noProof/>
-        </w:rPr>
-        <w:drawing>
-          <wp:inline distT="0" distB="0" distL="0" distR="0" wp14:anchorId="738341F9" wp14:editId="0D86F30F">
-            <wp:extent cx="1828800" cy="451104"/>
-            <wp:effectExtent l="0" t="0" r="0" b="6350"/>
-            <wp:docPr id="21" name="Picture 21"/>
-            <wp:cNvGraphicFramePr>
-              <a:graphicFrameLocks xmlns:a="http://schemas.openxmlformats.org/drawingml/2006/main" noChangeAspect="1"/>
-            </wp:cNvGraphicFramePr>
-            <a:graphic xmlns:a="http://schemas.openxmlformats.org/drawingml/2006/main">
-              <a:graphicData uri="http://schemas.openxmlformats.org/drawingml/2006/picture">
-                <pic:pic xmlns:pic="http://schemas.openxmlformats.org/drawingml/2006/picture">
-                  <pic:nvPicPr>
-                    <pic:cNvPr id="1" name=""/>
-                    <pic:cNvPicPr/>
-                  </pic:nvPicPr>
-                  <pic:blipFill>
-                    <a:blip r:embed="rId15"/>
-                    <a:stretch>
-                      <a:fillRect/>
-                    </a:stretch>
-                  </pic:blipFill>
-                  <pic:spPr>
-                    <a:xfrm>
-                      <a:off x="0" y="0"/>
-                      <a:ext cx="1828800" cy="451104"/>
-                    </a:xfrm>
-                    <a:prstGeom prst="rect">
-                      <a:avLst/>
-                    </a:prstGeom>
-                  </pic:spPr>
-                </pic:pic>
-              </a:graphicData>
-            </a:graphic>
-          </wp:inline>
-        </w:drawing>
-      </w:r>
-    </w:p>
-    <w:p>
-      <w:pPr>
-        <w:pBdr>
-          <w:bottom w:val="single" w:sz="6" w:space="1" w:color="auto"/>
-        </w:pBdr>
-        <w:spacing w:after="0"/>
-      </w:pPr>
-    </w:p>
-    <w:p>
-      <w:pPr>
-        <w:spacing w:after="0"/>
-      </w:pPr>
-    </w:p>
-    <w:p>
-      <w:pPr>
-        <w:spacing w:after="0"/>
-      </w:pPr>
-      <w:r>
-        <w:rPr>
-          <w:noProof/>
-        </w:rPr>
-        <w:drawing>
           <wp:inline distT="0" distB="0" distL="0" distR="0" wp14:anchorId="402386F5" wp14:editId="217B46FB">
             <wp:extent cx="1828800" cy="914400"/>
             <wp:effectExtent l="0" t="0" r="0" b="0"/>
@@ -573,7 +298,7 @@
                     <pic:cNvPicPr/>
                   </pic:nvPicPr>
                   <pic:blipFill>
-                    <a:blip r:embed="rId16"/>
+                    <a:blip r:embed="rId10"/>
                     <a:stretch>
                       <a:fillRect/>
                     </a:stretch>
@@ -594,29 +319,72 @@
         </w:drawing>
       </w:r>
       <w:r>
-        <w:t xml:space="preserve">    </w:t>
-      </w:r>
-      <w:r>
-        <w:rPr>
-          <w:noProof/>
-        </w:rPr>
-        <w:drawing>
-          <wp:inline distT="0" distB="0" distL="0" distR="0" wp14:anchorId="197C8000" wp14:editId="58474A67">
+        <w:t xml:space="preserve">  </w:t>
+      </w:r>
+      <w:r>
+        <w:rPr>
+          <w:noProof/>
+        </w:rPr>
+        <w:drawing>
+          <wp:inline distT="0" distB="0" distL="0" distR="0" wp14:anchorId="46E9ABD0" wp14:editId="4E474DDC">
             <wp:extent cx="1828800" cy="914400"/>
             <wp:effectExtent l="0" t="0" r="0" b="0"/>
-            <wp:docPr id="3" name="Picture 3"/>
-            <wp:cNvGraphicFramePr>
-              <a:graphicFrameLocks xmlns:a="http://schemas.openxmlformats.org/drawingml/2006/main" noChangeAspect="1"/>
-            </wp:cNvGraphicFramePr>
-            <a:graphic xmlns:a="http://schemas.openxmlformats.org/drawingml/2006/main">
-              <a:graphicData uri="http://schemas.openxmlformats.org/drawingml/2006/picture">
-                <pic:pic xmlns:pic="http://schemas.openxmlformats.org/drawingml/2006/picture">
-                  <pic:nvPicPr>
-                    <pic:cNvPr id="1" name=""/>
-                    <pic:cNvPicPr/>
-                  </pic:nvPicPr>
-                  <pic:blipFill>
-                    <a:blip r:embed="rId17"/>
+            <wp:docPr id="7" name="Picture 7"/>
+            <wp:cNvGraphicFramePr>
+              <a:graphicFrameLocks xmlns:a="http://schemas.openxmlformats.org/drawingml/2006/main" noChangeAspect="1"/>
+            </wp:cNvGraphicFramePr>
+            <a:graphic xmlns:a="http://schemas.openxmlformats.org/drawingml/2006/main">
+              <a:graphicData uri="http://schemas.openxmlformats.org/drawingml/2006/picture">
+                <pic:pic xmlns:pic="http://schemas.openxmlformats.org/drawingml/2006/picture">
+                  <pic:nvPicPr>
+                    <pic:cNvPr id="1" name=""/>
+                    <pic:cNvPicPr/>
+                  </pic:nvPicPr>
+                  <pic:blipFill>
+                    <a:blip r:embed="rId11"/>
+                    <a:stretch>
+                      <a:fillRect/>
+                    </a:stretch>
+                  </pic:blipFill>
+                  <pic:spPr>
+                    <a:xfrm>
+                      <a:off x="0" y="0"/>
+                      <a:ext cx="1828800" cy="914400"/>
+                    </a:xfrm>
+                    <a:prstGeom prst="rect">
+                      <a:avLst/>
+                    </a:prstGeom>
+                  </pic:spPr>
+                </pic:pic>
+              </a:graphicData>
+            </a:graphic>
+          </wp:inline>
+        </w:drawing>
+      </w:r>
+      <w:r>
+        <w:t xml:space="preserve">  </w:t>
+      </w:r>
+      <w:r>
+        <w:rPr>
+          <w:noProof/>
+        </w:rPr>
+        <w:drawing>
+          <wp:inline distT="0" distB="0" distL="0" distR="0" wp14:anchorId="79FC22A7" wp14:editId="58CA5063">
+            <wp:extent cx="1828800" cy="914400"/>
+            <wp:effectExtent l="0" t="0" r="0" b="0"/>
+            <wp:docPr id="5" name="Picture 5"/>
+            <wp:cNvGraphicFramePr>
+              <a:graphicFrameLocks xmlns:a="http://schemas.openxmlformats.org/drawingml/2006/main" noChangeAspect="1"/>
+            </wp:cNvGraphicFramePr>
+            <a:graphic xmlns:a="http://schemas.openxmlformats.org/drawingml/2006/main">
+              <a:graphicData uri="http://schemas.openxmlformats.org/drawingml/2006/picture">
+                <pic:pic xmlns:pic="http://schemas.openxmlformats.org/drawingml/2006/picture">
+                  <pic:nvPicPr>
+                    <pic:cNvPr id="1" name=""/>
+                    <pic:cNvPicPr/>
+                  </pic:nvPicPr>
+                  <pic:blipFill>
+                    <a:blip r:embed="rId12"/>
                     <a:stretch>
                       <a:fillRect/>
                     </a:stretch>
@@ -661,7 +429,7 @@
                     <pic:cNvPicPr/>
                   </pic:nvPicPr>
                   <pic:blipFill>
-                    <a:blip r:embed="rId18"/>
+                    <a:blip r:embed="rId13"/>
                     <a:stretch>
                       <a:fillRect/>
                     </a:stretch>
@@ -682,29 +450,29 @@
         </w:drawing>
       </w:r>
       <w:r>
-        <w:t xml:space="preserve">    </w:t>
-      </w:r>
-      <w:r>
-        <w:rPr>
-          <w:noProof/>
-        </w:rPr>
-        <w:drawing>
-          <wp:inline distT="0" distB="0" distL="0" distR="0" wp14:anchorId="1736BEF3" wp14:editId="2A48215B">
+        <w:t xml:space="preserve">  </w:t>
+      </w:r>
+      <w:r>
+        <w:rPr>
+          <w:noProof/>
+        </w:rPr>
+        <w:drawing>
+          <wp:inline distT="0" distB="0" distL="0" distR="0" wp14:anchorId="7B96C75E" wp14:editId="55DA1ECD">
             <wp:extent cx="1828800" cy="451104"/>
             <wp:effectExtent l="0" t="0" r="0" b="6350"/>
-            <wp:docPr id="4" name="Picture 4"/>
-            <wp:cNvGraphicFramePr>
-              <a:graphicFrameLocks xmlns:a="http://schemas.openxmlformats.org/drawingml/2006/main" noChangeAspect="1"/>
-            </wp:cNvGraphicFramePr>
-            <a:graphic xmlns:a="http://schemas.openxmlformats.org/drawingml/2006/main">
-              <a:graphicData uri="http://schemas.openxmlformats.org/drawingml/2006/picture">
-                <pic:pic xmlns:pic="http://schemas.openxmlformats.org/drawingml/2006/picture">
-                  <pic:nvPicPr>
-                    <pic:cNvPr id="1" name=""/>
-                    <pic:cNvPicPr/>
-                  </pic:nvPicPr>
-                  <pic:blipFill>
-                    <a:blip r:embed="rId19"/>
+            <wp:docPr id="8" name="Picture 8"/>
+            <wp:cNvGraphicFramePr>
+              <a:graphicFrameLocks xmlns:a="http://schemas.openxmlformats.org/drawingml/2006/main" noChangeAspect="1"/>
+            </wp:cNvGraphicFramePr>
+            <a:graphic xmlns:a="http://schemas.openxmlformats.org/drawingml/2006/main">
+              <a:graphicData uri="http://schemas.openxmlformats.org/drawingml/2006/picture">
+                <pic:pic xmlns:pic="http://schemas.openxmlformats.org/drawingml/2006/picture">
+                  <pic:nvPicPr>
+                    <pic:cNvPr id="1" name=""/>
+                    <pic:cNvPicPr/>
+                  </pic:nvPicPr>
+                  <pic:blipFill>
+                    <a:blip r:embed="rId14"/>
                     <a:stretch>
                       <a:fillRect/>
                     </a:stretch>
@@ -724,113 +492,15 @@
           </wp:inline>
         </w:drawing>
       </w:r>
-    </w:p>
-    <w:p>
-      <w:pPr>
-        <w:spacing w:after="0"/>
-        <w:rPr>
-          <w:noProof/>
-        </w:rPr>
-      </w:pPr>
-    </w:p>
-    <w:p>
-      <w:pPr>
-        <w:spacing w:after="0"/>
-      </w:pPr>
-      <w:r>
-        <w:rPr>
-          <w:noProof/>
-        </w:rPr>
-        <w:drawing>
-          <wp:inline distT="0" distB="0" distL="0" distR="0" wp14:anchorId="73088175" wp14:editId="5F977A6B">
-            <wp:extent cx="1828800" cy="914400"/>
-            <wp:effectExtent l="0" t="0" r="0" b="0"/>
-            <wp:docPr id="5" name="Picture 5"/>
-            <wp:cNvGraphicFramePr>
-              <a:graphicFrameLocks xmlns:a="http://schemas.openxmlformats.org/drawingml/2006/main" noChangeAspect="1"/>
-            </wp:cNvGraphicFramePr>
-            <a:graphic xmlns:a="http://schemas.openxmlformats.org/drawingml/2006/main">
-              <a:graphicData uri="http://schemas.openxmlformats.org/drawingml/2006/picture">
-                <pic:pic xmlns:pic="http://schemas.openxmlformats.org/drawingml/2006/picture">
-                  <pic:nvPicPr>
-                    <pic:cNvPr id="1" name=""/>
-                    <pic:cNvPicPr/>
-                  </pic:nvPicPr>
-                  <pic:blipFill>
-                    <a:blip r:embed="rId20"/>
-                    <a:stretch>
-                      <a:fillRect/>
-                    </a:stretch>
-                  </pic:blipFill>
-                  <pic:spPr>
-                    <a:xfrm>
-                      <a:off x="0" y="0"/>
-                      <a:ext cx="1828800" cy="914400"/>
-                    </a:xfrm>
-                    <a:prstGeom prst="rect">
-                      <a:avLst/>
-                    </a:prstGeom>
-                  </pic:spPr>
-                </pic:pic>
-              </a:graphicData>
-            </a:graphic>
-          </wp:inline>
-        </w:drawing>
-      </w:r>
-      <w:r>
-        <w:t xml:space="preserve">    </w:t>
-      </w:r>
-      <w:r>
-        <w:rPr>
-          <w:noProof/>
-        </w:rPr>
-        <w:drawing>
-          <wp:inline distT="0" distB="0" distL="0" distR="0" wp14:anchorId="5AFF812B" wp14:editId="170B3B58">
-            <wp:extent cx="1828800" cy="914400"/>
-            <wp:effectExtent l="0" t="0" r="0" b="0"/>
-            <wp:docPr id="7" name="Picture 7"/>
-            <wp:cNvGraphicFramePr>
-              <a:graphicFrameLocks xmlns:a="http://schemas.openxmlformats.org/drawingml/2006/main" noChangeAspect="1"/>
-            </wp:cNvGraphicFramePr>
-            <a:graphic xmlns:a="http://schemas.openxmlformats.org/drawingml/2006/main">
-              <a:graphicData uri="http://schemas.openxmlformats.org/drawingml/2006/picture">
-                <pic:pic xmlns:pic="http://schemas.openxmlformats.org/drawingml/2006/picture">
-                  <pic:nvPicPr>
-                    <pic:cNvPr id="1" name=""/>
-                    <pic:cNvPicPr/>
-                  </pic:nvPicPr>
-                  <pic:blipFill>
-                    <a:blip r:embed="rId21"/>
-                    <a:stretch>
-                      <a:fillRect/>
-                    </a:stretch>
-                  </pic:blipFill>
-                  <pic:spPr>
-                    <a:xfrm>
-                      <a:off x="0" y="0"/>
-                      <a:ext cx="1828800" cy="914400"/>
-                    </a:xfrm>
-                    <a:prstGeom prst="rect">
-                      <a:avLst/>
-                    </a:prstGeom>
-                  </pic:spPr>
-                </pic:pic>
-              </a:graphicData>
-            </a:graphic>
-          </wp:inline>
-        </w:drawing>
-      </w:r>
-    </w:p>
-    <w:p>
-      <w:pPr>
-        <w:spacing w:after="0"/>
-      </w:pPr>
-      <w:r>
-        <w:rPr>
-          <w:noProof/>
-        </w:rPr>
-        <w:drawing>
-          <wp:inline distT="0" distB="0" distL="0" distR="0" wp14:anchorId="06450D94" wp14:editId="301DF792">
+      <w:r>
+        <w:t xml:space="preserve">  </w:t>
+      </w:r>
+      <w:r>
+        <w:rPr>
+          <w:noProof/>
+        </w:rPr>
+        <w:drawing>
+          <wp:inline distT="0" distB="0" distL="0" distR="0" wp14:anchorId="581CE2B1" wp14:editId="6731921D">
             <wp:extent cx="1828800" cy="451104"/>
             <wp:effectExtent l="0" t="0" r="0" b="6350"/>
             <wp:docPr id="6" name="Picture 6"/>
@@ -845,7 +515,7 @@
                     <pic:cNvPicPr/>
                   </pic:nvPicPr>
                   <pic:blipFill>
-                    <a:blip r:embed="rId22"/>
+                    <a:blip r:embed="rId15"/>
                     <a:stretch>
                       <a:fillRect/>
                     </a:stretch>
@@ -865,30 +535,171 @@
           </wp:inline>
         </w:drawing>
       </w:r>
-      <w:r>
-        <w:t xml:space="preserve">    </w:t>
-      </w:r>
-      <w:r>
-        <w:rPr>
-          <w:noProof/>
-        </w:rPr>
-        <w:drawing>
-          <wp:inline distT="0" distB="0" distL="0" distR="0" wp14:anchorId="2C95D6EB" wp14:editId="0B62B97C">
+    </w:p>
+    <w:p>
+      <w:pPr>
+        <w:spacing w:after="0"/>
+        <w:rPr>
+          <w:noProof/>
+        </w:rPr>
+      </w:pPr>
+    </w:p>
+    <w:p>
+      <w:pPr>
+        <w:spacing w:after="0"/>
+      </w:pPr>
+      <w:r>
+        <w:rPr>
+          <w:noProof/>
+        </w:rPr>
+        <w:drawing>
+          <wp:inline distT="0" distB="0" distL="0" distR="0" wp14:anchorId="559143FC" wp14:editId="19D7BCCA">
+            <wp:extent cx="1828800" cy="914400"/>
+            <wp:effectExtent l="0" t="0" r="0" b="0"/>
+            <wp:docPr id="12" name="Picture 12"/>
+            <wp:cNvGraphicFramePr>
+              <a:graphicFrameLocks xmlns:a="http://schemas.openxmlformats.org/drawingml/2006/main" noChangeAspect="1"/>
+            </wp:cNvGraphicFramePr>
+            <a:graphic xmlns:a="http://schemas.openxmlformats.org/drawingml/2006/main">
+              <a:graphicData uri="http://schemas.openxmlformats.org/drawingml/2006/picture">
+                <pic:pic xmlns:pic="http://schemas.openxmlformats.org/drawingml/2006/picture">
+                  <pic:nvPicPr>
+                    <pic:cNvPr id="1" name=""/>
+                    <pic:cNvPicPr/>
+                  </pic:nvPicPr>
+                  <pic:blipFill>
+                    <a:blip r:embed="rId16"/>
+                    <a:stretch>
+                      <a:fillRect/>
+                    </a:stretch>
+                  </pic:blipFill>
+                  <pic:spPr>
+                    <a:xfrm>
+                      <a:off x="0" y="0"/>
+                      <a:ext cx="1828800" cy="914400"/>
+                    </a:xfrm>
+                    <a:prstGeom prst="rect">
+                      <a:avLst/>
+                    </a:prstGeom>
+                  </pic:spPr>
+                </pic:pic>
+              </a:graphicData>
+            </a:graphic>
+          </wp:inline>
+        </w:drawing>
+      </w:r>
+      <w:r>
+        <w:t xml:space="preserve">  </w:t>
+      </w:r>
+      <w:r>
+        <w:rPr>
+          <w:noProof/>
+        </w:rPr>
+        <w:drawing>
+          <wp:inline distT="0" distB="0" distL="0" distR="0" wp14:anchorId="4BF109FC" wp14:editId="7918F291">
+            <wp:extent cx="1828800" cy="914400"/>
+            <wp:effectExtent l="0" t="0" r="0" b="0"/>
+            <wp:docPr id="23" name="Picture 23"/>
+            <wp:cNvGraphicFramePr>
+              <a:graphicFrameLocks xmlns:a="http://schemas.openxmlformats.org/drawingml/2006/main" noChangeAspect="1"/>
+            </wp:cNvGraphicFramePr>
+            <a:graphic xmlns:a="http://schemas.openxmlformats.org/drawingml/2006/main">
+              <a:graphicData uri="http://schemas.openxmlformats.org/drawingml/2006/picture">
+                <pic:pic xmlns:pic="http://schemas.openxmlformats.org/drawingml/2006/picture">
+                  <pic:nvPicPr>
+                    <pic:cNvPr id="1" name=""/>
+                    <pic:cNvPicPr/>
+                  </pic:nvPicPr>
+                  <pic:blipFill>
+                    <a:blip r:embed="rId17"/>
+                    <a:stretch>
+                      <a:fillRect/>
+                    </a:stretch>
+                  </pic:blipFill>
+                  <pic:spPr>
+                    <a:xfrm>
+                      <a:off x="0" y="0"/>
+                      <a:ext cx="1828800" cy="914400"/>
+                    </a:xfrm>
+                    <a:prstGeom prst="rect">
+                      <a:avLst/>
+                    </a:prstGeom>
+                  </pic:spPr>
+                </pic:pic>
+              </a:graphicData>
+            </a:graphic>
+          </wp:inline>
+        </w:drawing>
+      </w:r>
+      <w:r>
+        <w:t xml:space="preserve">  </w:t>
+      </w:r>
+      <w:r>
+        <w:rPr>
+          <w:noProof/>
+        </w:rPr>
+        <w:drawing>
+          <wp:inline distT="0" distB="0" distL="0" distR="0" wp14:anchorId="5C73A136" wp14:editId="5AFC774C">
+            <wp:extent cx="1828800" cy="914400"/>
+            <wp:effectExtent l="0" t="0" r="0" b="0"/>
+            <wp:docPr id="25" name="Picture 25"/>
+            <wp:cNvGraphicFramePr>
+              <a:graphicFrameLocks xmlns:a="http://schemas.openxmlformats.org/drawingml/2006/main" noChangeAspect="1"/>
+            </wp:cNvGraphicFramePr>
+            <a:graphic xmlns:a="http://schemas.openxmlformats.org/drawingml/2006/main">
+              <a:graphicData uri="http://schemas.openxmlformats.org/drawingml/2006/picture">
+                <pic:pic xmlns:pic="http://schemas.openxmlformats.org/drawingml/2006/picture">
+                  <pic:nvPicPr>
+                    <pic:cNvPr id="1" name=""/>
+                    <pic:cNvPicPr/>
+                  </pic:nvPicPr>
+                  <pic:blipFill>
+                    <a:blip r:embed="rId18"/>
+                    <a:stretch>
+                      <a:fillRect/>
+                    </a:stretch>
+                  </pic:blipFill>
+                  <pic:spPr>
+                    <a:xfrm>
+                      <a:off x="0" y="0"/>
+                      <a:ext cx="1828800" cy="914400"/>
+                    </a:xfrm>
+                    <a:prstGeom prst="rect">
+                      <a:avLst/>
+                    </a:prstGeom>
+                  </pic:spPr>
+                </pic:pic>
+              </a:graphicData>
+            </a:graphic>
+          </wp:inline>
+        </w:drawing>
+      </w:r>
+    </w:p>
+    <w:p>
+      <w:pPr>
+        <w:spacing w:after="0"/>
+      </w:pPr>
+      <w:r>
+        <w:rPr>
+          <w:noProof/>
+        </w:rPr>
+        <w:drawing>
+          <wp:inline distT="0" distB="0" distL="0" distR="0" wp14:anchorId="70E3B76F" wp14:editId="3CA36B4E">
             <wp:extent cx="1828800" cy="451104"/>
             <wp:effectExtent l="0" t="0" r="0" b="6350"/>
-            <wp:docPr id="8" name="Picture 8"/>
-            <wp:cNvGraphicFramePr>
-              <a:graphicFrameLocks xmlns:a="http://schemas.openxmlformats.org/drawingml/2006/main" noChangeAspect="1"/>
-            </wp:cNvGraphicFramePr>
-            <a:graphic xmlns:a="http://schemas.openxmlformats.org/drawingml/2006/main">
-              <a:graphicData uri="http://schemas.openxmlformats.org/drawingml/2006/picture">
-                <pic:pic xmlns:pic="http://schemas.openxmlformats.org/drawingml/2006/picture">
-                  <pic:nvPicPr>
-                    <pic:cNvPr id="1" name=""/>
-                    <pic:cNvPicPr/>
-                  </pic:nvPicPr>
-                  <pic:blipFill>
-                    <a:blip r:embed="rId23"/>
+            <wp:docPr id="22" name="Picture 22"/>
+            <wp:cNvGraphicFramePr>
+              <a:graphicFrameLocks xmlns:a="http://schemas.openxmlformats.org/drawingml/2006/main" noChangeAspect="1"/>
+            </wp:cNvGraphicFramePr>
+            <a:graphic xmlns:a="http://schemas.openxmlformats.org/drawingml/2006/main">
+              <a:graphicData uri="http://schemas.openxmlformats.org/drawingml/2006/picture">
+                <pic:pic xmlns:pic="http://schemas.openxmlformats.org/drawingml/2006/picture">
+                  <pic:nvPicPr>
+                    <pic:cNvPr id="1" name=""/>
+                    <pic:cNvPicPr/>
+                  </pic:nvPicPr>
+                  <pic:blipFill>
+                    <a:blip r:embed="rId19"/>
                     <a:stretch>
                       <a:fillRect/>
                     </a:stretch>
@@ -908,6 +719,97 @@
           </wp:inline>
         </w:drawing>
       </w:r>
+      <w:r>
+        <w:t xml:space="preserve">  </w:t>
+      </w:r>
+      <w:r>
+        <w:rPr>
+          <w:noProof/>
+        </w:rPr>
+        <w:drawing>
+          <wp:inline distT="0" distB="0" distL="0" distR="0" wp14:anchorId="16153045" wp14:editId="45E990F2">
+            <wp:extent cx="1828800" cy="451104"/>
+            <wp:effectExtent l="0" t="0" r="0" b="6350"/>
+            <wp:docPr id="24" name="Picture 24"/>
+            <wp:cNvGraphicFramePr>
+              <a:graphicFrameLocks xmlns:a="http://schemas.openxmlformats.org/drawingml/2006/main" noChangeAspect="1"/>
+            </wp:cNvGraphicFramePr>
+            <a:graphic xmlns:a="http://schemas.openxmlformats.org/drawingml/2006/main">
+              <a:graphicData uri="http://schemas.openxmlformats.org/drawingml/2006/picture">
+                <pic:pic xmlns:pic="http://schemas.openxmlformats.org/drawingml/2006/picture">
+                  <pic:nvPicPr>
+                    <pic:cNvPr id="1" name=""/>
+                    <pic:cNvPicPr/>
+                  </pic:nvPicPr>
+                  <pic:blipFill>
+                    <a:blip r:embed="rId20"/>
+                    <a:stretch>
+                      <a:fillRect/>
+                    </a:stretch>
+                  </pic:blipFill>
+                  <pic:spPr>
+                    <a:xfrm>
+                      <a:off x="0" y="0"/>
+                      <a:ext cx="1828800" cy="451104"/>
+                    </a:xfrm>
+                    <a:prstGeom prst="rect">
+                      <a:avLst/>
+                    </a:prstGeom>
+                  </pic:spPr>
+                </pic:pic>
+              </a:graphicData>
+            </a:graphic>
+          </wp:inline>
+        </w:drawing>
+      </w:r>
+      <w:r>
+        <w:t xml:space="preserve">  </w:t>
+      </w:r>
+      <w:r>
+        <w:rPr>
+          <w:noProof/>
+        </w:rPr>
+        <w:drawing>
+          <wp:inline distT="0" distB="0" distL="0" distR="0" wp14:anchorId="06988E07" wp14:editId="258D62AF">
+            <wp:extent cx="1828800" cy="451104"/>
+            <wp:effectExtent l="0" t="0" r="0" b="6350"/>
+            <wp:docPr id="26" name="Picture 26"/>
+            <wp:cNvGraphicFramePr>
+              <a:graphicFrameLocks xmlns:a="http://schemas.openxmlformats.org/drawingml/2006/main" noChangeAspect="1"/>
+            </wp:cNvGraphicFramePr>
+            <a:graphic xmlns:a="http://schemas.openxmlformats.org/drawingml/2006/main">
+              <a:graphicData uri="http://schemas.openxmlformats.org/drawingml/2006/picture">
+                <pic:pic xmlns:pic="http://schemas.openxmlformats.org/drawingml/2006/picture">
+                  <pic:nvPicPr>
+                    <pic:cNvPr id="1" name=""/>
+                    <pic:cNvPicPr/>
+                  </pic:nvPicPr>
+                  <pic:blipFill>
+                    <a:blip r:embed="rId21"/>
+                    <a:stretch>
+                      <a:fillRect/>
+                    </a:stretch>
+                  </pic:blipFill>
+                  <pic:spPr>
+                    <a:xfrm>
+                      <a:off x="0" y="0"/>
+                      <a:ext cx="1828800" cy="451104"/>
+                    </a:xfrm>
+                    <a:prstGeom prst="rect">
+                      <a:avLst/>
+                    </a:prstGeom>
+                  </pic:spPr>
+                </pic:pic>
+              </a:graphicData>
+            </a:graphic>
+          </wp:inline>
+        </w:drawing>
+      </w:r>
+    </w:p>
+    <w:p>
+      <w:pPr>
+        <w:spacing w:after="0"/>
+      </w:pPr>
     </w:p>
     <w:p>
       <w:pPr>

</xml_diff>